<commit_message>
Updated with lecture notes
</commit_message>
<xml_diff>
--- a/Documents/Testing/TestPlan/test-plan-template.docx
+++ b/Documents/Testing/TestPlan/test-plan-template.docx
@@ -4,7 +4,7 @@
   <w:body>
     <w:p>
       <w:pPr>
-        <w:pStyle w:val="a4"/>
+        <w:pStyle w:val="Title"/>
       </w:pPr>
       <w:r>
         <w:t>Test Plan</w:t>
@@ -12,7 +12,7 @@
     </w:p>
     <w:p>
       <w:pPr>
-        <w:pStyle w:val="a5"/>
+        <w:pStyle w:val="NormalWeb"/>
         <w:numPr>
           <w:ilvl w:val="0"/>
           <w:numId w:val="2"/>
@@ -20,7 +20,7 @@
         <w:shd w:val="clear" w:color="auto" w:fill="FFFFFF"/>
         <w:spacing w:before="0" w:beforeAutospacing="0" w:after="0" w:afterAutospacing="0"/>
         <w:rPr>
-          <w:rStyle w:val="a6"/>
+          <w:rStyle w:val="Strong"/>
           <w:rFonts w:asciiTheme="minorHAnsi" w:hAnsiTheme="minorHAnsi" w:cstheme="minorHAnsi"/>
           <w:b w:val="0"/>
           <w:bCs w:val="0"/>
@@ -31,7 +31,7 @@
       </w:pPr>
       <w:r>
         <w:rPr>
-          <w:rStyle w:val="a6"/>
+          <w:rStyle w:val="Strong"/>
           <w:rFonts w:asciiTheme="minorHAnsi" w:hAnsiTheme="minorHAnsi" w:cstheme="minorHAnsi"/>
           <w:color w:val="3A3A3A"/>
           <w:sz w:val="23"/>
@@ -43,7 +43,7 @@
     </w:p>
     <w:p>
       <w:pPr>
-        <w:pStyle w:val="a5"/>
+        <w:pStyle w:val="NormalWeb"/>
         <w:shd w:val="clear" w:color="auto" w:fill="FFFFFF"/>
         <w:spacing w:before="0" w:beforeAutospacing="0" w:after="0" w:afterAutospacing="0"/>
         <w:ind w:left="1350"/>
@@ -66,7 +66,7 @@
     </w:p>
     <w:p>
       <w:pPr>
-        <w:pStyle w:val="a5"/>
+        <w:pStyle w:val="NormalWeb"/>
         <w:numPr>
           <w:ilvl w:val="0"/>
           <w:numId w:val="2"/>
@@ -82,7 +82,7 @@
       </w:pPr>
       <w:r>
         <w:rPr>
-          <w:rStyle w:val="a6"/>
+          <w:rStyle w:val="Strong"/>
           <w:rFonts w:asciiTheme="minorHAnsi" w:hAnsiTheme="minorHAnsi" w:cstheme="minorHAnsi"/>
           <w:color w:val="3A3A3A"/>
           <w:sz w:val="23"/>
@@ -94,7 +94,7 @@
     </w:p>
     <w:p>
       <w:pPr>
-        <w:pStyle w:val="a5"/>
+        <w:pStyle w:val="NormalWeb"/>
         <w:numPr>
           <w:ilvl w:val="1"/>
           <w:numId w:val="2"/>
@@ -102,7 +102,7 @@
         <w:shd w:val="clear" w:color="auto" w:fill="FFFFFF"/>
         <w:spacing w:before="0" w:beforeAutospacing="0" w:after="0" w:afterAutospacing="0"/>
         <w:rPr>
-          <w:rStyle w:val="a6"/>
+          <w:rStyle w:val="Strong"/>
           <w:rFonts w:asciiTheme="minorHAnsi" w:hAnsiTheme="minorHAnsi" w:cstheme="minorHAnsi"/>
           <w:b w:val="0"/>
           <w:bCs w:val="0"/>
@@ -113,7 +113,7 @@
       </w:pPr>
       <w:r>
         <w:rPr>
-          <w:rStyle w:val="a6"/>
+          <w:rStyle w:val="Strong"/>
           <w:rFonts w:asciiTheme="minorHAnsi" w:eastAsiaTheme="minorEastAsia" w:hAnsiTheme="minorHAnsi" w:cstheme="minorHAnsi" w:hint="eastAsia"/>
           <w:b w:val="0"/>
           <w:bCs w:val="0"/>
@@ -127,7 +127,7 @@
       </w:r>
       <w:r>
         <w:rPr>
-          <w:rStyle w:val="a6"/>
+          <w:rStyle w:val="Strong"/>
           <w:rFonts w:asciiTheme="minorHAnsi" w:hAnsiTheme="minorHAnsi" w:cstheme="minorHAnsi"/>
           <w:b w:val="0"/>
           <w:bCs w:val="0"/>
@@ -140,7 +140,7 @@
       </w:r>
       <w:r>
         <w:rPr>
-          <w:rStyle w:val="a6"/>
+          <w:rStyle w:val="Strong"/>
           <w:rFonts w:asciiTheme="minorHAnsi" w:eastAsiaTheme="minorEastAsia" w:hAnsiTheme="minorHAnsi" w:cstheme="minorHAnsi" w:hint="eastAsia"/>
           <w:b w:val="0"/>
           <w:bCs w:val="0"/>
@@ -155,7 +155,7 @@
     </w:p>
     <w:p>
       <w:pPr>
-        <w:pStyle w:val="a5"/>
+        <w:pStyle w:val="NormalWeb"/>
         <w:numPr>
           <w:ilvl w:val="2"/>
           <w:numId w:val="2"/>
@@ -181,7 +181,7 @@
     </w:p>
     <w:p>
       <w:pPr>
-        <w:pStyle w:val="a5"/>
+        <w:pStyle w:val="NormalWeb"/>
         <w:numPr>
           <w:ilvl w:val="2"/>
           <w:numId w:val="2"/>
@@ -218,7 +218,7 @@
     </w:p>
     <w:p>
       <w:pPr>
-        <w:pStyle w:val="a5"/>
+        <w:pStyle w:val="NormalWeb"/>
         <w:numPr>
           <w:ilvl w:val="2"/>
           <w:numId w:val="2"/>
@@ -226,7 +226,7 @@
         <w:shd w:val="clear" w:color="auto" w:fill="FFFFFF"/>
         <w:spacing w:before="0" w:beforeAutospacing="0" w:after="0" w:afterAutospacing="0"/>
         <w:rPr>
-          <w:rStyle w:val="a6"/>
+          <w:rStyle w:val="Strong"/>
           <w:rFonts w:asciiTheme="minorHAnsi" w:hAnsiTheme="minorHAnsi" w:cstheme="minorHAnsi"/>
           <w:b w:val="0"/>
           <w:bCs w:val="0"/>
@@ -243,24 +243,12 @@
           <w:szCs w:val="23"/>
           <w:lang w:eastAsia="ko-KR"/>
         </w:rPr>
-        <w:t xml:space="preserve">If the shipment is loaded, whether it does not exceed the maximum loading weight or </w:t>
-      </w:r>
-      <w:proofErr w:type="gramStart"/>
-      <w:r>
-        <w:rPr>
-          <w:rFonts w:asciiTheme="minorHAnsi" w:eastAsiaTheme="minorEastAsia" w:hAnsiTheme="minorHAnsi" w:cstheme="minorHAnsi" w:hint="eastAsia"/>
-          <w:color w:val="3A3A3A"/>
-          <w:sz w:val="23"/>
-          <w:szCs w:val="23"/>
-          <w:lang w:eastAsia="ko-KR"/>
-        </w:rPr>
-        <w:t>volume</w:t>
-      </w:r>
-      <w:proofErr w:type="gramEnd"/>
-    </w:p>
-    <w:p>
-      <w:pPr>
-        <w:pStyle w:val="a5"/>
+        <w:t>If the shipment is loaded, whether it does not exceed the maximum loading weight or volume</w:t>
+      </w:r>
+    </w:p>
+    <w:p>
+      <w:pPr>
+        <w:pStyle w:val="NormalWeb"/>
         <w:numPr>
           <w:ilvl w:val="1"/>
           <w:numId w:val="2"/>
@@ -268,7 +256,7 @@
         <w:shd w:val="clear" w:color="auto" w:fill="FFFFFF"/>
         <w:spacing w:before="0" w:beforeAutospacing="0" w:after="0" w:afterAutospacing="0"/>
         <w:rPr>
-          <w:rStyle w:val="a6"/>
+          <w:rStyle w:val="Strong"/>
           <w:rFonts w:asciiTheme="minorHAnsi" w:hAnsiTheme="minorHAnsi" w:cstheme="minorHAnsi"/>
           <w:b w:val="0"/>
           <w:bCs w:val="0"/>
@@ -279,7 +267,7 @@
       </w:pPr>
       <w:r>
         <w:rPr>
-          <w:rStyle w:val="a6"/>
+          <w:rStyle w:val="Strong"/>
           <w:rFonts w:asciiTheme="minorHAnsi" w:eastAsiaTheme="minorEastAsia" w:hAnsiTheme="minorHAnsi" w:cstheme="minorHAnsi" w:hint="eastAsia"/>
           <w:b w:val="0"/>
           <w:bCs w:val="0"/>
@@ -293,7 +281,7 @@
       </w:r>
       <w:r>
         <w:rPr>
-          <w:rStyle w:val="a6"/>
+          <w:rStyle w:val="Strong"/>
           <w:rFonts w:asciiTheme="minorHAnsi" w:hAnsiTheme="minorHAnsi" w:cstheme="minorHAnsi"/>
           <w:b w:val="0"/>
           <w:bCs w:val="0"/>
@@ -307,7 +295,7 @@
     </w:p>
     <w:p>
       <w:pPr>
-        <w:pStyle w:val="a5"/>
+        <w:pStyle w:val="NormalWeb"/>
         <w:numPr>
           <w:ilvl w:val="2"/>
           <w:numId w:val="2"/>
@@ -323,7 +311,7 @@
       </w:pPr>
       <w:r>
         <w:rPr>
-          <w:rStyle w:val="a6"/>
+          <w:rStyle w:val="Strong"/>
           <w:rFonts w:asciiTheme="minorHAnsi" w:eastAsiaTheme="minorEastAsia" w:hAnsiTheme="minorHAnsi" w:cstheme="minorHAnsi" w:hint="eastAsia"/>
           <w:b w:val="0"/>
           <w:bCs w:val="0"/>
@@ -337,7 +325,7 @@
       </w:r>
       <w:r>
         <w:rPr>
-          <w:rStyle w:val="a6"/>
+          <w:rStyle w:val="Strong"/>
           <w:rFonts w:asciiTheme="minorHAnsi" w:eastAsiaTheme="minorEastAsia" w:hAnsiTheme="minorHAnsi" w:cstheme="minorHAnsi" w:hint="eastAsia"/>
           <w:b w:val="0"/>
           <w:bCs w:val="0"/>
@@ -352,7 +340,7 @@
     </w:p>
     <w:p>
       <w:pPr>
-        <w:pStyle w:val="a5"/>
+        <w:pStyle w:val="NormalWeb"/>
         <w:numPr>
           <w:ilvl w:val="0"/>
           <w:numId w:val="2"/>
@@ -360,7 +348,7 @@
         <w:shd w:val="clear" w:color="auto" w:fill="FFFFFF"/>
         <w:spacing w:before="0" w:beforeAutospacing="0" w:after="0" w:afterAutospacing="0"/>
         <w:rPr>
-          <w:rStyle w:val="a6"/>
+          <w:rStyle w:val="Strong"/>
           <w:rFonts w:asciiTheme="minorHAnsi" w:hAnsiTheme="minorHAnsi" w:cstheme="minorHAnsi"/>
           <w:b w:val="0"/>
           <w:bCs w:val="0"/>
@@ -371,7 +359,7 @@
       </w:pPr>
       <w:r>
         <w:rPr>
-          <w:rStyle w:val="a6"/>
+          <w:rStyle w:val="Strong"/>
           <w:rFonts w:asciiTheme="minorHAnsi" w:hAnsiTheme="minorHAnsi" w:cstheme="minorHAnsi"/>
           <w:color w:val="3A3A3A"/>
           <w:sz w:val="23"/>
@@ -383,7 +371,7 @@
     </w:p>
     <w:p>
       <w:pPr>
-        <w:pStyle w:val="a5"/>
+        <w:pStyle w:val="NormalWeb"/>
         <w:numPr>
           <w:ilvl w:val="1"/>
           <w:numId w:val="2"/>
@@ -399,7 +387,7 @@
       </w:pPr>
       <w:r>
         <w:rPr>
-          <w:rStyle w:val="a6"/>
+          <w:rStyle w:val="Strong"/>
           <w:rFonts w:asciiTheme="minorHAnsi" w:hAnsiTheme="minorHAnsi" w:cstheme="minorHAnsi"/>
           <w:b w:val="0"/>
           <w:bCs w:val="0"/>
@@ -412,7 +400,7 @@
       </w:r>
       <w:r>
         <w:rPr>
-          <w:rStyle w:val="a6"/>
+          <w:rStyle w:val="Strong"/>
           <w:rFonts w:asciiTheme="minorHAnsi" w:hAnsiTheme="minorHAnsi" w:cstheme="minorHAnsi"/>
           <w:b w:val="0"/>
           <w:bCs w:val="0"/>
@@ -425,7 +413,7 @@
       </w:r>
       <w:r>
         <w:rPr>
-          <w:rStyle w:val="a6"/>
+          <w:rStyle w:val="Strong"/>
           <w:rFonts w:asciiTheme="minorHAnsi" w:hAnsiTheme="minorHAnsi" w:cstheme="minorHAnsi"/>
           <w:b w:val="0"/>
           <w:bCs w:val="0"/>
@@ -438,7 +426,7 @@
       </w:r>
       <w:r>
         <w:rPr>
-          <w:rStyle w:val="a6"/>
+          <w:rStyle w:val="Strong"/>
           <w:rFonts w:asciiTheme="minorHAnsi" w:hAnsiTheme="minorHAnsi" w:cstheme="minorHAnsi"/>
           <w:b w:val="0"/>
           <w:bCs w:val="0"/>
@@ -466,6 +454,15 @@
           <w:sz w:val="23"/>
           <w:szCs w:val="23"/>
         </w:rPr>
+        <w:t>: OS  - Windows? Mac? Mobile?</w:t>
+      </w:r>
+      <w:r>
+        <w:rPr>
+          <w:rFonts w:asciiTheme="minorHAnsi" w:hAnsiTheme="minorHAnsi" w:cstheme="minorHAnsi"/>
+          <w:color w:val="3A3A3A"/>
+          <w:sz w:val="23"/>
+          <w:szCs w:val="23"/>
+        </w:rPr>
         <w:br/>
         <w:t>3.2. Performance Test</w:t>
       </w:r>
@@ -476,6 +473,15 @@
           <w:sz w:val="23"/>
           <w:szCs w:val="23"/>
         </w:rPr>
+        <w:t>: how long does it take application to run</w:t>
+      </w:r>
+      <w:r>
+        <w:rPr>
+          <w:rFonts w:asciiTheme="minorHAnsi" w:hAnsiTheme="minorHAnsi" w:cstheme="minorHAnsi"/>
+          <w:color w:val="3A3A3A"/>
+          <w:sz w:val="23"/>
+          <w:szCs w:val="23"/>
+        </w:rPr>
         <w:br/>
         <w:t>3.3. Security Test</w:t>
       </w:r>
@@ -486,6 +492,24 @@
           <w:sz w:val="23"/>
           <w:szCs w:val="23"/>
         </w:rPr>
+        <w:t>: prob not applicable</w:t>
+      </w:r>
+      <w:r>
+        <w:rPr>
+          <w:rFonts w:asciiTheme="minorHAnsi" w:hAnsiTheme="minorHAnsi" w:cstheme="minorHAnsi"/>
+          <w:color w:val="3A3A3A"/>
+          <w:sz w:val="23"/>
+          <w:szCs w:val="23"/>
+        </w:rPr>
+        <w:t>, is there a login?</w:t>
+      </w:r>
+      <w:r>
+        <w:rPr>
+          <w:rFonts w:asciiTheme="minorHAnsi" w:hAnsiTheme="minorHAnsi" w:cstheme="minorHAnsi"/>
+          <w:color w:val="3A3A3A"/>
+          <w:sz w:val="23"/>
+          <w:szCs w:val="23"/>
+        </w:rPr>
         <w:br/>
         <w:t>3.4. Automated Test</w:t>
       </w:r>
@@ -496,6 +520,15 @@
           <w:sz w:val="23"/>
           <w:szCs w:val="23"/>
         </w:rPr>
+        <w:t>: testing framework (Test Manager?/Unit Tests?)</w:t>
+      </w:r>
+      <w:r>
+        <w:rPr>
+          <w:rFonts w:asciiTheme="minorHAnsi" w:hAnsiTheme="minorHAnsi" w:cstheme="minorHAnsi"/>
+          <w:color w:val="3A3A3A"/>
+          <w:sz w:val="23"/>
+          <w:szCs w:val="23"/>
+        </w:rPr>
         <w:br/>
         <w:t>3.5. Stress and Volume Test</w:t>
       </w:r>
@@ -506,8 +539,44 @@
           <w:sz w:val="23"/>
           <w:szCs w:val="23"/>
         </w:rPr>
+        <w:t xml:space="preserve">: </w:t>
+      </w:r>
+      <w:r>
+        <w:rPr>
+          <w:rFonts w:asciiTheme="minorHAnsi" w:hAnsiTheme="minorHAnsi" w:cstheme="minorHAnsi"/>
+          <w:color w:val="3A3A3A"/>
+          <w:sz w:val="23"/>
+          <w:szCs w:val="23"/>
+        </w:rPr>
+        <w:t>does it handle multiple simultaneous requests? Debatable, might also not really be applicable – it’s just one session per machine for this console application</w:t>
+      </w:r>
+      <w:r>
+        <w:rPr>
+          <w:rFonts w:asciiTheme="minorHAnsi" w:hAnsiTheme="minorHAnsi" w:cstheme="minorHAnsi"/>
+          <w:color w:val="3A3A3A"/>
+          <w:sz w:val="23"/>
+          <w:szCs w:val="23"/>
+        </w:rPr>
         <w:br/>
+      </w:r>
+      <w:r>
+        <w:rPr>
+          <w:rFonts w:asciiTheme="minorHAnsi" w:hAnsiTheme="minorHAnsi" w:cstheme="minorHAnsi"/>
+          <w:color w:val="3A3A3A"/>
+          <w:sz w:val="23"/>
+          <w:szCs w:val="23"/>
+        </w:rPr>
+        <w:lastRenderedPageBreak/>
         <w:t>3.6. Recovery Test</w:t>
+      </w:r>
+      <w:r>
+        <w:rPr>
+          <w:rFonts w:asciiTheme="minorHAnsi" w:hAnsiTheme="minorHAnsi" w:cstheme="minorHAnsi"/>
+          <w:color w:val="3A3A3A"/>
+          <w:sz w:val="23"/>
+          <w:szCs w:val="23"/>
+        </w:rPr>
+        <w:t>: also probably not needed – maybe how to restore the app on failure</w:t>
       </w:r>
       <w:r>
         <w:rPr>
@@ -526,17 +595,28 @@
           <w:sz w:val="23"/>
           <w:szCs w:val="23"/>
         </w:rPr>
+        <w:tab/>
+        <w:t>//NA</w:t>
+      </w:r>
+      <w:r>
+        <w:rPr>
+          <w:rFonts w:asciiTheme="minorHAnsi" w:hAnsiTheme="minorHAnsi" w:cstheme="minorHAnsi"/>
+          <w:color w:val="3A3A3A"/>
+          <w:sz w:val="23"/>
+          <w:szCs w:val="23"/>
+        </w:rPr>
         <w:br/>
-      </w:r>
-      <w:r>
-        <w:rPr>
-          <w:rFonts w:asciiTheme="minorHAnsi" w:hAnsiTheme="minorHAnsi" w:cstheme="minorHAnsi"/>
-          <w:color w:val="3A3A3A"/>
-          <w:sz w:val="23"/>
-          <w:szCs w:val="23"/>
-        </w:rPr>
-        <w:lastRenderedPageBreak/>
         <w:t>3.8. Beta Test</w:t>
+      </w:r>
+      <w:r>
+        <w:rPr>
+          <w:rFonts w:asciiTheme="minorHAnsi" w:hAnsiTheme="minorHAnsi" w:cstheme="minorHAnsi"/>
+          <w:color w:val="3A3A3A"/>
+          <w:sz w:val="23"/>
+          <w:szCs w:val="23"/>
+        </w:rPr>
+        <w:tab/>
+        <w:t>//NA</w:t>
       </w:r>
       <w:r>
         <w:rPr>
@@ -548,10 +628,28 @@
         <w:br/>
         <w:t>3.9. User Acceptance Test</w:t>
       </w:r>
-    </w:p>
-    <w:p>
-      <w:pPr>
-        <w:pStyle w:val="a5"/>
+      <w:r>
+        <w:rPr>
+          <w:rFonts w:asciiTheme="minorHAnsi" w:hAnsiTheme="minorHAnsi" w:cstheme="minorHAnsi"/>
+          <w:color w:val="3A3A3A"/>
+          <w:sz w:val="23"/>
+          <w:szCs w:val="23"/>
+        </w:rPr>
+        <w:t>: does it do the job that we want it to do?</w:t>
+      </w:r>
+      <w:r>
+        <w:rPr>
+          <w:rFonts w:asciiTheme="minorHAnsi" w:hAnsiTheme="minorHAnsi" w:cstheme="minorHAnsi"/>
+          <w:color w:val="3A3A3A"/>
+          <w:sz w:val="23"/>
+          <w:szCs w:val="23"/>
+        </w:rPr>
+        <w:t xml:space="preserve"> Expected output/functionality?</w:t>
+      </w:r>
+    </w:p>
+    <w:p>
+      <w:pPr>
+        <w:pStyle w:val="NormalWeb"/>
         <w:numPr>
           <w:ilvl w:val="1"/>
           <w:numId w:val="2"/>
@@ -559,16 +657,16 @@
         <w:shd w:val="clear" w:color="auto" w:fill="FFFFFF"/>
         <w:spacing w:before="0" w:beforeAutospacing="0" w:after="0" w:afterAutospacing="0"/>
         <w:rPr>
-          <w:rStyle w:val="a6"/>
-          <w:rFonts w:asciiTheme="minorHAnsi" w:hAnsiTheme="minorHAnsi" w:cstheme="minorHAnsi"/>
-          <w:color w:val="3A3A3A"/>
-          <w:sz w:val="23"/>
-          <w:szCs w:val="23"/>
-        </w:rPr>
-      </w:pPr>
-      <w:r>
-        <w:rPr>
-          <w:rStyle w:val="a6"/>
+          <w:rStyle w:val="Strong"/>
+          <w:rFonts w:asciiTheme="minorHAnsi" w:hAnsiTheme="minorHAnsi" w:cstheme="minorHAnsi"/>
+          <w:color w:val="3A3A3A"/>
+          <w:sz w:val="23"/>
+          <w:szCs w:val="23"/>
+        </w:rPr>
+      </w:pPr>
+      <w:r>
+        <w:rPr>
+          <w:rStyle w:val="Strong"/>
           <w:rFonts w:asciiTheme="minorHAnsi" w:hAnsiTheme="minorHAnsi" w:cstheme="minorHAnsi"/>
           <w:b w:val="0"/>
           <w:bCs w:val="0"/>
@@ -582,7 +680,7 @@
     </w:p>
     <w:p>
       <w:pPr>
-        <w:pStyle w:val="a5"/>
+        <w:pStyle w:val="NormalWeb"/>
         <w:numPr>
           <w:ilvl w:val="2"/>
           <w:numId w:val="2"/>
@@ -590,16 +688,16 @@
         <w:shd w:val="clear" w:color="auto" w:fill="FFFFFF"/>
         <w:spacing w:before="0" w:beforeAutospacing="0" w:after="0" w:afterAutospacing="0"/>
         <w:rPr>
-          <w:rStyle w:val="a6"/>
-          <w:rFonts w:asciiTheme="minorHAnsi" w:hAnsiTheme="minorHAnsi" w:cstheme="minorHAnsi"/>
-          <w:color w:val="3A3A3A"/>
-          <w:sz w:val="23"/>
-          <w:szCs w:val="23"/>
-        </w:rPr>
-      </w:pPr>
-      <w:r>
-        <w:rPr>
-          <w:rStyle w:val="a6"/>
+          <w:rStyle w:val="Strong"/>
+          <w:rFonts w:asciiTheme="minorHAnsi" w:hAnsiTheme="minorHAnsi" w:cstheme="minorHAnsi"/>
+          <w:color w:val="3A3A3A"/>
+          <w:sz w:val="23"/>
+          <w:szCs w:val="23"/>
+        </w:rPr>
+      </w:pPr>
+      <w:r>
+        <w:rPr>
+          <w:rStyle w:val="Strong"/>
           <w:rFonts w:asciiTheme="minorHAnsi" w:hAnsiTheme="minorHAnsi" w:cstheme="minorHAnsi"/>
           <w:b w:val="0"/>
           <w:bCs w:val="0"/>
@@ -613,7 +711,7 @@
     </w:p>
     <w:p>
       <w:pPr>
-        <w:pStyle w:val="a5"/>
+        <w:pStyle w:val="NormalWeb"/>
         <w:numPr>
           <w:ilvl w:val="2"/>
           <w:numId w:val="2"/>
@@ -621,53 +719,102 @@
         <w:shd w:val="clear" w:color="auto" w:fill="FFFFFF"/>
         <w:spacing w:before="0" w:beforeAutospacing="0" w:after="0" w:afterAutospacing="0"/>
         <w:rPr>
-          <w:rStyle w:val="a6"/>
-          <w:rFonts w:asciiTheme="minorHAnsi" w:hAnsiTheme="minorHAnsi" w:cstheme="minorHAnsi"/>
-          <w:color w:val="3A3A3A"/>
-          <w:sz w:val="23"/>
-          <w:szCs w:val="23"/>
-        </w:rPr>
-      </w:pPr>
-      <w:r>
-        <w:rPr>
-          <w:rStyle w:val="a6"/>
+          <w:rStyle w:val="Strong"/>
+          <w:rFonts w:asciiTheme="minorHAnsi" w:hAnsiTheme="minorHAnsi" w:cstheme="minorHAnsi"/>
+          <w:color w:val="3A3A3A"/>
+          <w:sz w:val="23"/>
+          <w:szCs w:val="23"/>
+          <w:highlight w:val="yellow"/>
+        </w:rPr>
+      </w:pPr>
+      <w:r>
+        <w:rPr>
+          <w:rStyle w:val="Strong"/>
           <w:rFonts w:asciiTheme="minorHAnsi" w:hAnsiTheme="minorHAnsi" w:cstheme="minorHAnsi"/>
           <w:b w:val="0"/>
           <w:bCs w:val="0"/>
           <w:color w:val="3A3A3A"/>
           <w:sz w:val="23"/>
           <w:szCs w:val="23"/>
+          <w:highlight w:val="yellow"/>
           <w:bdr w:val="none" w:sz="0" w:space="0" w:color="auto" w:frame="1"/>
         </w:rPr>
         <w:t xml:space="preserve">build a traceability matrix, </w:t>
       </w:r>
-    </w:p>
-    <w:p>
-      <w:pPr>
-        <w:pStyle w:val="a5"/>
-        <w:numPr>
-          <w:ilvl w:val="2"/>
-          <w:numId w:val="2"/>
-        </w:numPr>
-        <w:shd w:val="clear" w:color="auto" w:fill="FFFFFF"/>
-        <w:spacing w:before="0" w:beforeAutospacing="0" w:after="0" w:afterAutospacing="0"/>
-        <w:rPr>
-          <w:rStyle w:val="a6"/>
-          <w:rFonts w:asciiTheme="minorHAnsi" w:hAnsiTheme="minorHAnsi" w:cstheme="minorHAnsi"/>
-          <w:color w:val="3A3A3A"/>
-          <w:sz w:val="23"/>
-          <w:szCs w:val="23"/>
-        </w:rPr>
-      </w:pPr>
-      <w:r>
-        <w:rPr>
-          <w:rStyle w:val="a6"/>
+      <w:r>
+        <w:rPr>
+          <w:rStyle w:val="Strong"/>
           <w:rFonts w:asciiTheme="minorHAnsi" w:hAnsiTheme="minorHAnsi" w:cstheme="minorHAnsi"/>
           <w:b w:val="0"/>
           <w:bCs w:val="0"/>
           <w:color w:val="3A3A3A"/>
           <w:sz w:val="23"/>
           <w:szCs w:val="23"/>
+          <w:highlight w:val="yellow"/>
+          <w:bdr w:val="none" w:sz="0" w:space="0" w:color="auto" w:frame="1"/>
+        </w:rPr>
+        <w:t>--- can start building this</w:t>
+      </w:r>
+    </w:p>
+    <w:p>
+      <w:pPr>
+        <w:pStyle w:val="NormalWeb"/>
+        <w:numPr>
+          <w:ilvl w:val="3"/>
+          <w:numId w:val="2"/>
+        </w:numPr>
+        <w:shd w:val="clear" w:color="auto" w:fill="FFFFFF"/>
+        <w:spacing w:before="0" w:beforeAutospacing="0" w:after="0" w:afterAutospacing="0"/>
+        <w:rPr>
+          <w:rStyle w:val="Strong"/>
+          <w:rFonts w:asciiTheme="minorHAnsi" w:hAnsiTheme="minorHAnsi" w:cstheme="minorHAnsi"/>
+          <w:color w:val="3A3A3A"/>
+          <w:sz w:val="23"/>
+          <w:szCs w:val="23"/>
+          <w:highlight w:val="yellow"/>
+        </w:rPr>
+      </w:pPr>
+      <w:r>
+        <w:rPr>
+          <w:rStyle w:val="Strong"/>
+          <w:rFonts w:asciiTheme="minorHAnsi" w:hAnsiTheme="minorHAnsi" w:cstheme="minorHAnsi"/>
+          <w:b w:val="0"/>
+          <w:bCs w:val="0"/>
+          <w:color w:val="3A3A3A"/>
+          <w:sz w:val="23"/>
+          <w:szCs w:val="23"/>
+          <w:highlight w:val="yellow"/>
+          <w:bdr w:val="none" w:sz="0" w:space="0" w:color="auto" w:frame="1"/>
+        </w:rPr>
+        <w:t>see template: can be mapped to user stories</w:t>
+      </w:r>
+    </w:p>
+    <w:p>
+      <w:pPr>
+        <w:pStyle w:val="NormalWeb"/>
+        <w:numPr>
+          <w:ilvl w:val="2"/>
+          <w:numId w:val="2"/>
+        </w:numPr>
+        <w:shd w:val="clear" w:color="auto" w:fill="FFFFFF"/>
+        <w:spacing w:before="0" w:beforeAutospacing="0" w:after="0" w:afterAutospacing="0"/>
+        <w:rPr>
+          <w:rStyle w:val="Strong"/>
+          <w:rFonts w:asciiTheme="minorHAnsi" w:hAnsiTheme="minorHAnsi" w:cstheme="minorHAnsi"/>
+          <w:color w:val="3A3A3A"/>
+          <w:sz w:val="23"/>
+          <w:szCs w:val="23"/>
+        </w:rPr>
+      </w:pPr>
+      <w:r>
+        <w:rPr>
+          <w:rStyle w:val="Strong"/>
+          <w:rFonts w:asciiTheme="minorHAnsi" w:hAnsiTheme="minorHAnsi" w:cstheme="minorHAnsi"/>
+          <w:b w:val="0"/>
+          <w:bCs w:val="0"/>
+          <w:color w:val="3A3A3A"/>
+          <w:sz w:val="23"/>
+          <w:szCs w:val="23"/>
           <w:bdr w:val="none" w:sz="0" w:space="0" w:color="auto" w:frame="1"/>
         </w:rPr>
         <w:t xml:space="preserve">prepare test cases, </w:t>
@@ -675,7 +822,7 @@
     </w:p>
     <w:p>
       <w:pPr>
-        <w:pStyle w:val="a5"/>
+        <w:pStyle w:val="NormalWeb"/>
         <w:numPr>
           <w:ilvl w:val="2"/>
           <w:numId w:val="2"/>
@@ -693,7 +840,7 @@
       </w:pPr>
       <w:r>
         <w:rPr>
-          <w:rStyle w:val="a6"/>
+          <w:rStyle w:val="Strong"/>
           <w:rFonts w:asciiTheme="minorHAnsi" w:hAnsiTheme="minorHAnsi" w:cstheme="minorHAnsi"/>
           <w:b w:val="0"/>
           <w:bCs w:val="0"/>
@@ -707,7 +854,7 @@
     </w:p>
     <w:p>
       <w:pPr>
-        <w:pStyle w:val="a5"/>
+        <w:pStyle w:val="NormalWeb"/>
         <w:numPr>
           <w:ilvl w:val="0"/>
           <w:numId w:val="2"/>
@@ -715,7 +862,7 @@
         <w:shd w:val="clear" w:color="auto" w:fill="FFFFFF"/>
         <w:spacing w:before="0" w:beforeAutospacing="0" w:after="0" w:afterAutospacing="0"/>
         <w:rPr>
-          <w:rStyle w:val="a6"/>
+          <w:rStyle w:val="Strong"/>
           <w:rFonts w:asciiTheme="minorHAnsi" w:hAnsiTheme="minorHAnsi" w:cstheme="minorHAnsi"/>
           <w:b w:val="0"/>
           <w:bCs w:val="0"/>
@@ -726,7 +873,7 @@
       </w:pPr>
       <w:r>
         <w:rPr>
-          <w:rStyle w:val="a6"/>
+          <w:rStyle w:val="Strong"/>
           <w:rFonts w:asciiTheme="minorHAnsi" w:hAnsiTheme="minorHAnsi" w:cstheme="minorHAnsi"/>
           <w:color w:val="3A3A3A"/>
           <w:sz w:val="23"/>
@@ -738,7 +885,7 @@
     </w:p>
     <w:p>
       <w:pPr>
-        <w:pStyle w:val="a5"/>
+        <w:pStyle w:val="NormalWeb"/>
         <w:numPr>
           <w:ilvl w:val="1"/>
           <w:numId w:val="2"/>
@@ -759,72 +906,12 @@
           <w:sz w:val="23"/>
           <w:szCs w:val="23"/>
         </w:rPr>
-        <w:t xml:space="preserve">This section will typically define the hardware and software environment necessary for the tests to be conducted. This could involve specifying that a test computer is necessary to run the tests in a continuous integration process or it might say that all testing is done on the </w:t>
-      </w:r>
-      <w:proofErr w:type="gramStart"/>
-      <w:r>
-        <w:rPr>
-          <w:rFonts w:asciiTheme="minorHAnsi" w:hAnsiTheme="minorHAnsi" w:cstheme="minorHAnsi"/>
-          <w:color w:val="3A3A3A"/>
-          <w:sz w:val="23"/>
-          <w:szCs w:val="23"/>
-        </w:rPr>
-        <w:t>developers</w:t>
-      </w:r>
-      <w:proofErr w:type="gramEnd"/>
-      <w:r>
-        <w:rPr>
-          <w:rFonts w:asciiTheme="minorHAnsi" w:hAnsiTheme="minorHAnsi" w:cstheme="minorHAnsi"/>
-          <w:color w:val="3A3A3A"/>
-          <w:sz w:val="23"/>
-          <w:szCs w:val="23"/>
-        </w:rPr>
-        <w:t xml:space="preserve"> workstations. Test harness </w:t>
-      </w:r>
-      <w:proofErr w:type="gramStart"/>
-      <w:r>
-        <w:rPr>
-          <w:rFonts w:asciiTheme="minorHAnsi" w:hAnsiTheme="minorHAnsi" w:cstheme="minorHAnsi"/>
-          <w:color w:val="3A3A3A"/>
-          <w:sz w:val="23"/>
-          <w:szCs w:val="23"/>
-        </w:rPr>
-        <w:t>is might need</w:t>
-      </w:r>
-      <w:proofErr w:type="gramEnd"/>
-      <w:r>
-        <w:rPr>
-          <w:rFonts w:asciiTheme="minorHAnsi" w:hAnsiTheme="minorHAnsi" w:cstheme="minorHAnsi"/>
-          <w:color w:val="3A3A3A"/>
-          <w:sz w:val="23"/>
-          <w:szCs w:val="23"/>
-        </w:rPr>
-        <w:t xml:space="preserve"> to be built to conduct the test or you might be using a pre-existing set of testing tools. </w:t>
-      </w:r>
-      <w:proofErr w:type="gramStart"/>
-      <w:r>
-        <w:rPr>
-          <w:rFonts w:asciiTheme="minorHAnsi" w:hAnsiTheme="minorHAnsi" w:cstheme="minorHAnsi"/>
-          <w:color w:val="3A3A3A"/>
-          <w:sz w:val="23"/>
-          <w:szCs w:val="23"/>
-        </w:rPr>
-        <w:t>All of</w:t>
-      </w:r>
-      <w:proofErr w:type="gramEnd"/>
-      <w:r>
-        <w:rPr>
-          <w:rFonts w:asciiTheme="minorHAnsi" w:hAnsiTheme="minorHAnsi" w:cstheme="minorHAnsi"/>
-          <w:color w:val="3A3A3A"/>
-          <w:sz w:val="23"/>
-          <w:szCs w:val="23"/>
-        </w:rPr>
-        <w:t xml:space="preserve"> this needs to be laid out with all its requirements so that the testing environment can be set up before the testing begins.</w:t>
-      </w:r>
-    </w:p>
-    <w:p>
-      <w:pPr>
-        <w:pStyle w:val="a5"/>
+        <w:t>This section will typically define the hardware and software environment necessary for the tests to be conducted. This could involve specifying that a test computer is necessary to run the tests in a continuous integration process or it might say that all testing is done on the developers workstations. Test harness is might need to be built to conduct the test or you might be using a pre-existing set of testing tools. All of this needs to be laid out with all its requirements so that the testing environment can be set up before the testing begins.</w:t>
+      </w:r>
+    </w:p>
+    <w:p>
+      <w:pPr>
+        <w:pStyle w:val="NormalWeb"/>
         <w:numPr>
           <w:ilvl w:val="0"/>
           <w:numId w:val="2"/>
@@ -854,7 +941,7 @@
     </w:p>
     <w:p>
       <w:pPr>
-        <w:pStyle w:val="a5"/>
+        <w:pStyle w:val="NormalWeb"/>
         <w:numPr>
           <w:ilvl w:val="1"/>
           <w:numId w:val="2"/>
@@ -875,52 +962,12 @@
           <w:sz w:val="23"/>
           <w:szCs w:val="23"/>
         </w:rPr>
-        <w:t xml:space="preserve">this is the section where you will describe heavy chests are </w:t>
-      </w:r>
-      <w:proofErr w:type="gramStart"/>
-      <w:r>
-        <w:rPr>
-          <w:rFonts w:asciiTheme="minorHAnsi" w:hAnsiTheme="minorHAnsi" w:cstheme="minorHAnsi"/>
-          <w:color w:val="3A3A3A"/>
-          <w:sz w:val="23"/>
-          <w:szCs w:val="23"/>
-        </w:rPr>
-        <w:t>actually executed</w:t>
-      </w:r>
-      <w:proofErr w:type="gramEnd"/>
-      <w:r>
-        <w:rPr>
-          <w:rFonts w:asciiTheme="minorHAnsi" w:hAnsiTheme="minorHAnsi" w:cstheme="minorHAnsi"/>
-          <w:color w:val="3A3A3A"/>
-          <w:sz w:val="23"/>
-          <w:szCs w:val="23"/>
-        </w:rPr>
-        <w:t xml:space="preserve">. You can describe what the entry and exit criteria for the tests are. For </w:t>
-      </w:r>
-      <w:proofErr w:type="gramStart"/>
-      <w:r>
-        <w:rPr>
-          <w:rFonts w:asciiTheme="minorHAnsi" w:hAnsiTheme="minorHAnsi" w:cstheme="minorHAnsi"/>
-          <w:color w:val="3A3A3A"/>
-          <w:sz w:val="23"/>
-          <w:szCs w:val="23"/>
-        </w:rPr>
-        <w:t>example</w:t>
-      </w:r>
-      <w:proofErr w:type="gramEnd"/>
-      <w:r>
-        <w:rPr>
-          <w:rFonts w:asciiTheme="minorHAnsi" w:hAnsiTheme="minorHAnsi" w:cstheme="minorHAnsi"/>
-          <w:color w:val="3A3A3A"/>
-          <w:sz w:val="23"/>
-          <w:szCs w:val="23"/>
-        </w:rPr>
-        <w:t xml:space="preserve"> you might be able to exit a test if it passes 95% of test scripts. In another situation, you might want to pass 100% of the tests. Or perhaps you want to declare but a test is completed if there are no severe or critical defects.</w:t>
-      </w:r>
-    </w:p>
-    <w:p>
-      <w:pPr>
-        <w:pStyle w:val="a5"/>
+        <w:t>this is the section where you will describe heavy chests are actually executed. You can describe what the entry and exit criteria for the tests are. For example you might be able to exit a test if it passes 95% of test scripts. In another situation, you might want to pass 100% of the tests. Or perhaps you want to declare but a test is completed if there are no severe or critical defects.</w:t>
+      </w:r>
+    </w:p>
+    <w:p>
+      <w:pPr>
+        <w:pStyle w:val="NormalWeb"/>
         <w:numPr>
           <w:ilvl w:val="1"/>
           <w:numId w:val="2"/>
@@ -955,7 +1002,7 @@
     </w:p>
     <w:p>
       <w:pPr>
-        <w:pStyle w:val="a5"/>
+        <w:pStyle w:val="NormalWeb"/>
         <w:numPr>
           <w:ilvl w:val="2"/>
           <w:numId w:val="2"/>
@@ -992,7 +1039,7 @@
     </w:p>
     <w:p>
       <w:pPr>
-        <w:pStyle w:val="a5"/>
+        <w:pStyle w:val="NormalWeb"/>
         <w:numPr>
           <w:ilvl w:val="2"/>
           <w:numId w:val="2"/>
@@ -1051,7 +1098,7 @@
     </w:p>
     <w:p>
       <w:pPr>
-        <w:pStyle w:val="a5"/>
+        <w:pStyle w:val="NormalWeb"/>
         <w:numPr>
           <w:ilvl w:val="2"/>
           <w:numId w:val="2"/>
@@ -1094,32 +1141,12 @@
           <w:sz w:val="23"/>
           <w:szCs w:val="23"/>
         </w:rPr>
-        <w:t xml:space="preserve"> which is a bug which D crates degrades the quality of a system but often has a work around to give the desired </w:t>
-      </w:r>
-      <w:proofErr w:type="gramStart"/>
-      <w:r>
-        <w:rPr>
-          <w:rFonts w:asciiTheme="minorHAnsi" w:hAnsiTheme="minorHAnsi" w:cstheme="minorHAnsi"/>
-          <w:color w:val="3A3A3A"/>
-          <w:sz w:val="23"/>
-          <w:szCs w:val="23"/>
-        </w:rPr>
-        <w:t>functionality</w:t>
-      </w:r>
-      <w:proofErr w:type="gramEnd"/>
-      <w:r>
-        <w:rPr>
-          <w:rFonts w:asciiTheme="minorHAnsi" w:hAnsiTheme="minorHAnsi" w:cstheme="minorHAnsi"/>
-          <w:color w:val="3A3A3A"/>
-          <w:sz w:val="23"/>
-          <w:szCs w:val="23"/>
-        </w:rPr>
-        <w:t xml:space="preserve"> </w:t>
-      </w:r>
-    </w:p>
-    <w:p>
-      <w:pPr>
-        <w:pStyle w:val="a5"/>
+        <w:t xml:space="preserve"> which is a bug which D crates degrades the quality of a system but often has a work around to give the desired functionality </w:t>
+      </w:r>
+    </w:p>
+    <w:p>
+      <w:pPr>
+        <w:pStyle w:val="NormalWeb"/>
         <w:numPr>
           <w:ilvl w:val="2"/>
           <w:numId w:val="2"/>
@@ -1151,23 +1178,12 @@
           <w:sz w:val="23"/>
           <w:szCs w:val="23"/>
         </w:rPr>
-        <w:t xml:space="preserve"> which might be an unclear error message or some other minor error that has minimum impact on </w:t>
-      </w:r>
-      <w:proofErr w:type="gramStart"/>
-      <w:r>
-        <w:rPr>
-          <w:rFonts w:asciiTheme="minorHAnsi" w:hAnsiTheme="minorHAnsi" w:cstheme="minorHAnsi"/>
-          <w:color w:val="3A3A3A"/>
-          <w:sz w:val="23"/>
-          <w:szCs w:val="23"/>
-        </w:rPr>
-        <w:t>functionality</w:t>
-      </w:r>
-      <w:proofErr w:type="gramEnd"/>
-    </w:p>
-    <w:p>
-      <w:pPr>
-        <w:pStyle w:val="a5"/>
+        <w:t xml:space="preserve"> which might be an unclear error message or some other minor error that has minimum impact on functionality</w:t>
+      </w:r>
+    </w:p>
+    <w:p>
+      <w:pPr>
+        <w:pStyle w:val="NormalWeb"/>
         <w:numPr>
           <w:ilvl w:val="2"/>
           <w:numId w:val="2"/>
@@ -1204,7 +1220,7 @@
     </w:p>
     <w:p>
       <w:pPr>
-        <w:pStyle w:val="a5"/>
+        <w:pStyle w:val="NormalWeb"/>
         <w:numPr>
           <w:ilvl w:val="1"/>
           <w:numId w:val="2"/>
@@ -1232,7 +1248,7 @@
     </w:p>
     <w:p>
       <w:pPr>
-        <w:pStyle w:val="a5"/>
+        <w:pStyle w:val="NormalWeb"/>
         <w:numPr>
           <w:ilvl w:val="2"/>
           <w:numId w:val="2"/>
@@ -1253,32 +1269,12 @@
           <w:sz w:val="23"/>
           <w:szCs w:val="23"/>
         </w:rPr>
-        <w:t xml:space="preserve">This action will describe what sort of reports should be produced </w:t>
-      </w:r>
-      <w:proofErr w:type="gramStart"/>
-      <w:r>
-        <w:rPr>
-          <w:rFonts w:asciiTheme="minorHAnsi" w:hAnsiTheme="minorHAnsi" w:cstheme="minorHAnsi"/>
-          <w:color w:val="3A3A3A"/>
-          <w:sz w:val="23"/>
-          <w:szCs w:val="23"/>
-        </w:rPr>
-        <w:t>as a result of</w:t>
-      </w:r>
-      <w:proofErr w:type="gramEnd"/>
-      <w:r>
-        <w:rPr>
-          <w:rFonts w:asciiTheme="minorHAnsi" w:hAnsiTheme="minorHAnsi" w:cstheme="minorHAnsi"/>
-          <w:color w:val="3A3A3A"/>
-          <w:sz w:val="23"/>
-          <w:szCs w:val="23"/>
-        </w:rPr>
-        <w:t xml:space="preserve"> testing, how often these reports should be produced, and to whom the reports should be sent. It should give some indication of the contents of the reports and under what conditions the reports are generated. You might say that a manager receives a daily report of the number of tests conducted, passed, and failed with a brief description of the areas being tested and the areas which are failing.</w:t>
-      </w:r>
-    </w:p>
-    <w:p>
-      <w:pPr>
-        <w:pStyle w:val="a5"/>
+        <w:t>This action will describe what sort of reports should be produced as a result of testing, how often these reports should be produced, and to whom the reports should be sent. It should give some indication of the contents of the reports and under what conditions the reports are generated. You might say that a manager receives a daily report of the number of tests conducted, passed, and failed with a brief description of the areas being tested and the areas which are failing.</w:t>
+      </w:r>
+    </w:p>
+    <w:p>
+      <w:pPr>
+        <w:pStyle w:val="NormalWeb"/>
         <w:numPr>
           <w:ilvl w:val="2"/>
           <w:numId w:val="2"/>
@@ -1299,6 +1295,7 @@
           <w:sz w:val="23"/>
           <w:szCs w:val="23"/>
         </w:rPr>
+        <w:lastRenderedPageBreak/>
         <w:t xml:space="preserve">This </w:t>
       </w:r>
       <w:r>
@@ -1340,7 +1337,7 @@
     </w:p>
     <w:p>
       <w:pPr>
-        <w:pStyle w:val="a5"/>
+        <w:pStyle w:val="NormalWeb"/>
         <w:numPr>
           <w:ilvl w:val="1"/>
           <w:numId w:val="2"/>
@@ -1361,7 +1358,6 @@
           <w:sz w:val="23"/>
           <w:szCs w:val="23"/>
         </w:rPr>
-        <w:lastRenderedPageBreak/>
         <w:t>You can also explain how the quality assurance team we'll be able to interact with the developers and how they will be able to work with the developers to resolve</w:t>
       </w:r>
       <w:r>
@@ -1385,7 +1381,7 @@
     </w:p>
     <w:p>
       <w:pPr>
-        <w:pStyle w:val="a5"/>
+        <w:pStyle w:val="NormalWeb"/>
         <w:numPr>
           <w:ilvl w:val="0"/>
           <w:numId w:val="2"/>
@@ -1393,7 +1389,7 @@
         <w:shd w:val="clear" w:color="auto" w:fill="FFFFFF"/>
         <w:spacing w:before="0" w:beforeAutospacing="0" w:after="0" w:afterAutospacing="0"/>
         <w:rPr>
-          <w:rStyle w:val="a6"/>
+          <w:rStyle w:val="Strong"/>
           <w:rFonts w:asciiTheme="minorHAnsi" w:hAnsiTheme="minorHAnsi" w:cstheme="minorHAnsi"/>
           <w:b w:val="0"/>
           <w:bCs w:val="0"/>
@@ -1404,7 +1400,7 @@
       </w:pPr>
       <w:r>
         <w:rPr>
-          <w:rStyle w:val="a6"/>
+          <w:rStyle w:val="Strong"/>
           <w:rFonts w:asciiTheme="minorHAnsi" w:hAnsiTheme="minorHAnsi" w:cstheme="minorHAnsi"/>
           <w:color w:val="3A3A3A"/>
           <w:sz w:val="23"/>
@@ -1416,7 +1412,7 @@
     </w:p>
     <w:p>
       <w:pPr>
-        <w:pStyle w:val="a5"/>
+        <w:pStyle w:val="NormalWeb"/>
         <w:numPr>
           <w:ilvl w:val="1"/>
           <w:numId w:val="2"/>
@@ -1434,7 +1430,7 @@
       </w:pPr>
       <w:r>
         <w:rPr>
-          <w:rStyle w:val="a6"/>
+          <w:rStyle w:val="Strong"/>
           <w:rFonts w:asciiTheme="minorHAnsi" w:hAnsiTheme="minorHAnsi" w:cstheme="minorHAnsi"/>
           <w:b w:val="0"/>
           <w:bCs w:val="0"/>
@@ -1448,7 +1444,7 @@
     </w:p>
     <w:p>
       <w:pPr>
-        <w:pStyle w:val="a5"/>
+        <w:pStyle w:val="NormalWeb"/>
         <w:numPr>
           <w:ilvl w:val="0"/>
           <w:numId w:val="2"/>
@@ -1456,7 +1452,7 @@
         <w:shd w:val="clear" w:color="auto" w:fill="FFFFFF"/>
         <w:spacing w:before="0" w:beforeAutospacing="0" w:after="0" w:afterAutospacing="0"/>
         <w:rPr>
-          <w:rStyle w:val="a6"/>
+          <w:rStyle w:val="Strong"/>
           <w:rFonts w:asciiTheme="minorHAnsi" w:hAnsiTheme="minorHAnsi" w:cstheme="minorHAnsi"/>
           <w:b w:val="0"/>
           <w:bCs w:val="0"/>
@@ -1467,7 +1463,7 @@
       </w:pPr>
       <w:r>
         <w:rPr>
-          <w:rStyle w:val="a6"/>
+          <w:rStyle w:val="Strong"/>
           <w:rFonts w:asciiTheme="minorHAnsi" w:hAnsiTheme="minorHAnsi" w:cstheme="minorHAnsi"/>
           <w:color w:val="3A3A3A"/>
           <w:sz w:val="23"/>
@@ -1479,7 +1475,7 @@
     </w:p>
     <w:p>
       <w:pPr>
-        <w:pStyle w:val="a5"/>
+        <w:pStyle w:val="NormalWeb"/>
         <w:numPr>
           <w:ilvl w:val="1"/>
           <w:numId w:val="2"/>
@@ -1535,7 +1531,7 @@
     </w:p>
     <w:p>
       <w:pPr>
-        <w:pStyle w:val="a5"/>
+        <w:pStyle w:val="NormalWeb"/>
         <w:numPr>
           <w:ilvl w:val="0"/>
           <w:numId w:val="2"/>
@@ -1551,7 +1547,7 @@
       </w:pPr>
       <w:r>
         <w:rPr>
-          <w:rStyle w:val="a6"/>
+          <w:rStyle w:val="Strong"/>
           <w:rFonts w:asciiTheme="minorHAnsi" w:hAnsiTheme="minorHAnsi" w:cstheme="minorHAnsi"/>
           <w:color w:val="3A3A3A"/>
           <w:sz w:val="23"/>
@@ -1563,7 +1559,7 @@
     </w:p>
     <w:p>
       <w:pPr>
-        <w:pStyle w:val="a5"/>
+        <w:pStyle w:val="NormalWeb"/>
         <w:numPr>
           <w:ilvl w:val="0"/>
           <w:numId w:val="2"/>
@@ -1579,7 +1575,7 @@
       </w:pPr>
       <w:r>
         <w:rPr>
-          <w:rStyle w:val="a6"/>
+          <w:rStyle w:val="Strong"/>
           <w:rFonts w:asciiTheme="minorHAnsi" w:hAnsiTheme="minorHAnsi" w:cstheme="minorHAnsi"/>
           <w:color w:val="3A3A3A"/>
           <w:sz w:val="23"/>
@@ -1611,7 +1607,7 @@
     </w:p>
     <w:p>
       <w:pPr>
-        <w:pStyle w:val="a5"/>
+        <w:pStyle w:val="NormalWeb"/>
         <w:numPr>
           <w:ilvl w:val="0"/>
           <w:numId w:val="2"/>
@@ -1627,7 +1623,7 @@
       </w:pPr>
       <w:r>
         <w:rPr>
-          <w:rStyle w:val="a6"/>
+          <w:rStyle w:val="Strong"/>
           <w:rFonts w:asciiTheme="minorHAnsi" w:hAnsiTheme="minorHAnsi" w:cstheme="minorHAnsi"/>
           <w:color w:val="3A3A3A"/>
           <w:sz w:val="23"/>
@@ -1639,7 +1635,7 @@
     </w:p>
     <w:p>
       <w:pPr>
-        <w:pStyle w:val="a5"/>
+        <w:pStyle w:val="NormalWeb"/>
         <w:numPr>
           <w:ilvl w:val="0"/>
           <w:numId w:val="2"/>
@@ -1655,7 +1651,7 @@
       </w:pPr>
       <w:r>
         <w:rPr>
-          <w:rStyle w:val="a6"/>
+          <w:rStyle w:val="Strong"/>
           <w:rFonts w:asciiTheme="minorHAnsi" w:hAnsiTheme="minorHAnsi" w:cstheme="minorHAnsi"/>
           <w:color w:val="3A3A3A"/>
           <w:sz w:val="23"/>
@@ -1667,7 +1663,7 @@
     </w:p>
     <w:p>
       <w:pPr>
-        <w:pStyle w:val="a5"/>
+        <w:pStyle w:val="NormalWeb"/>
         <w:numPr>
           <w:ilvl w:val="0"/>
           <w:numId w:val="2"/>
@@ -1683,7 +1679,7 @@
       </w:pPr>
       <w:r>
         <w:rPr>
-          <w:rStyle w:val="a6"/>
+          <w:rStyle w:val="Strong"/>
           <w:rFonts w:asciiTheme="minorHAnsi" w:hAnsiTheme="minorHAnsi" w:cstheme="minorHAnsi"/>
           <w:color w:val="3A3A3A"/>
           <w:sz w:val="23"/>
@@ -1695,7 +1691,7 @@
     </w:p>
     <w:p>
       <w:pPr>
-        <w:pStyle w:val="a5"/>
+        <w:pStyle w:val="NormalWeb"/>
         <w:numPr>
           <w:ilvl w:val="0"/>
           <w:numId w:val="2"/>
@@ -1711,7 +1707,7 @@
       </w:pPr>
       <w:r>
         <w:rPr>
-          <w:rStyle w:val="a6"/>
+          <w:rStyle w:val="Strong"/>
           <w:rFonts w:asciiTheme="minorHAnsi" w:hAnsiTheme="minorHAnsi" w:cstheme="minorHAnsi"/>
           <w:color w:val="3A3A3A"/>
           <w:sz w:val="23"/>
@@ -1763,7 +1759,7 @@
     </w:p>
     <w:p>
       <w:pPr>
-        <w:pStyle w:val="a5"/>
+        <w:pStyle w:val="NormalWeb"/>
         <w:numPr>
           <w:ilvl w:val="0"/>
           <w:numId w:val="2"/>
@@ -1779,7 +1775,7 @@
       </w:pPr>
       <w:r>
         <w:rPr>
-          <w:rStyle w:val="a6"/>
+          <w:rStyle w:val="Strong"/>
           <w:rFonts w:asciiTheme="minorHAnsi" w:hAnsiTheme="minorHAnsi" w:cstheme="minorHAnsi"/>
           <w:color w:val="3A3A3A"/>
           <w:sz w:val="23"/>
@@ -1841,7 +1837,7 @@
     </w:p>
     <w:p>
       <w:pPr>
-        <w:pStyle w:val="a5"/>
+        <w:pStyle w:val="NormalWeb"/>
         <w:numPr>
           <w:ilvl w:val="0"/>
           <w:numId w:val="2"/>
@@ -1857,7 +1853,7 @@
       </w:pPr>
       <w:r>
         <w:rPr>
-          <w:rStyle w:val="a6"/>
+          <w:rStyle w:val="Strong"/>
           <w:rFonts w:asciiTheme="minorHAnsi" w:hAnsiTheme="minorHAnsi" w:cstheme="minorHAnsi"/>
           <w:color w:val="3A3A3A"/>
           <w:sz w:val="23"/>
@@ -1869,7 +1865,7 @@
     </w:p>
     <w:p>
       <w:pPr>
-        <w:pStyle w:val="a5"/>
+        <w:pStyle w:val="NormalWeb"/>
         <w:numPr>
           <w:ilvl w:val="0"/>
           <w:numId w:val="2"/>
@@ -1885,7 +1881,7 @@
       </w:pPr>
       <w:r>
         <w:rPr>
-          <w:rStyle w:val="a6"/>
+          <w:rStyle w:val="Strong"/>
           <w:rFonts w:asciiTheme="minorHAnsi" w:hAnsiTheme="minorHAnsi" w:cstheme="minorHAnsi"/>
           <w:color w:val="3A3A3A"/>
           <w:sz w:val="23"/>
@@ -1897,7 +1893,7 @@
     </w:p>
     <w:p>
       <w:pPr>
-        <w:pStyle w:val="a5"/>
+        <w:pStyle w:val="NormalWeb"/>
         <w:numPr>
           <w:ilvl w:val="0"/>
           <w:numId w:val="2"/>
@@ -1913,7 +1909,7 @@
       </w:pPr>
       <w:r>
         <w:rPr>
-          <w:rStyle w:val="a6"/>
+          <w:rStyle w:val="Strong"/>
           <w:rFonts w:asciiTheme="minorHAnsi" w:hAnsiTheme="minorHAnsi" w:cstheme="minorHAnsi"/>
           <w:color w:val="3A3A3A"/>
           <w:sz w:val="23"/>
@@ -1925,7 +1921,7 @@
     </w:p>
     <w:p>
       <w:pPr>
-        <w:pStyle w:val="a5"/>
+        <w:pStyle w:val="NormalWeb"/>
         <w:shd w:val="clear" w:color="auto" w:fill="FFFFFF"/>
         <w:spacing w:before="0" w:beforeAutospacing="0" w:after="0" w:afterAutospacing="0"/>
         <w:rPr>
@@ -2529,17 +2525,17 @@
     <w:lsdException w:name="Unresolved Mention" w:semiHidden="1" w:unhideWhenUsed="1"/>
     <w:lsdException w:name="Smart Link" w:semiHidden="1" w:unhideWhenUsed="1"/>
   </w:latentStyles>
-  <w:style w:type="paragraph" w:default="1" w:styleId="a">
+  <w:style w:type="paragraph" w:default="1" w:styleId="Normal">
     <w:name w:val="Normal"/>
     <w:qFormat/>
   </w:style>
-  <w:style w:type="character" w:default="1" w:styleId="a0">
+  <w:style w:type="character" w:default="1" w:styleId="DefaultParagraphFont">
     <w:name w:val="Default Paragraph Font"/>
     <w:uiPriority w:val="1"/>
     <w:semiHidden/>
     <w:unhideWhenUsed/>
   </w:style>
-  <w:style w:type="table" w:default="1" w:styleId="a1">
+  <w:style w:type="table" w:default="1" w:styleId="TableNormal">
     <w:name w:val="Normal Table"/>
     <w:uiPriority w:val="99"/>
     <w:semiHidden/>
@@ -2554,7 +2550,7 @@
       </w:tblCellMar>
     </w:tblPr>
   </w:style>
-  <w:style w:type="numbering" w:default="1" w:styleId="a2">
+  <w:style w:type="numbering" w:default="1" w:styleId="NoList">
     <w:name w:val="No List"/>
     <w:uiPriority w:val="99"/>
     <w:semiHidden/>
@@ -2562,7 +2558,7 @@
   </w:style>
   <w:style w:type="paragraph" w:customStyle="1" w:styleId="Exdentedpara">
     <w:name w:val="Exdented para"/>
-    <w:basedOn w:val="a3"/>
+    <w:basedOn w:val="ListParagraph"/>
     <w:link w:val="ExdentedparaChar"/>
     <w:qFormat/>
     <w:rsid w:val="00250D4F"/>
@@ -2572,13 +2568,13 @@
   </w:style>
   <w:style w:type="character" w:customStyle="1" w:styleId="ExdentedparaChar">
     <w:name w:val="Exdented para Char"/>
-    <w:basedOn w:val="a0"/>
+    <w:basedOn w:val="DefaultParagraphFont"/>
     <w:link w:val="Exdentedpara"/>
     <w:rsid w:val="00250D4F"/>
   </w:style>
-  <w:style w:type="paragraph" w:styleId="a3">
+  <w:style w:type="paragraph" w:styleId="ListParagraph">
     <w:name w:val="List Paragraph"/>
-    <w:basedOn w:val="a"/>
+    <w:basedOn w:val="Normal"/>
     <w:uiPriority w:val="34"/>
     <w:qFormat/>
     <w:rsid w:val="00250D4F"/>
@@ -2587,11 +2583,11 @@
       <w:contextualSpacing/>
     </w:pPr>
   </w:style>
-  <w:style w:type="paragraph" w:styleId="a4">
+  <w:style w:type="paragraph" w:styleId="Title">
     <w:name w:val="Title"/>
-    <w:basedOn w:val="a"/>
-    <w:next w:val="a"/>
-    <w:link w:val="Char"/>
+    <w:basedOn w:val="Normal"/>
+    <w:next w:val="Normal"/>
+    <w:link w:val="TitleChar"/>
     <w:uiPriority w:val="10"/>
     <w:qFormat/>
     <w:rsid w:val="00FC646C"/>
@@ -2607,10 +2603,10 @@
       <w:szCs w:val="56"/>
     </w:rPr>
   </w:style>
-  <w:style w:type="character" w:customStyle="1" w:styleId="Char">
-    <w:name w:val="제목 Char"/>
-    <w:basedOn w:val="a0"/>
-    <w:link w:val="a4"/>
+  <w:style w:type="character" w:customStyle="1" w:styleId="TitleChar">
+    <w:name w:val="Title Char"/>
+    <w:basedOn w:val="DefaultParagraphFont"/>
+    <w:link w:val="Title"/>
     <w:uiPriority w:val="10"/>
     <w:rsid w:val="00FC646C"/>
     <w:rPr>
@@ -2621,9 +2617,9 @@
       <w:szCs w:val="56"/>
     </w:rPr>
   </w:style>
-  <w:style w:type="paragraph" w:styleId="a5">
+  <w:style w:type="paragraph" w:styleId="NormalWeb">
     <w:name w:val="Normal (Web)"/>
-    <w:basedOn w:val="a"/>
+    <w:basedOn w:val="Normal"/>
     <w:uiPriority w:val="99"/>
     <w:unhideWhenUsed/>
     <w:rsid w:val="00FC646C"/>
@@ -2636,9 +2632,9 @@
       <w:szCs w:val="24"/>
     </w:rPr>
   </w:style>
-  <w:style w:type="character" w:styleId="a6">
+  <w:style w:type="character" w:styleId="Strong">
     <w:name w:val="Strong"/>
-    <w:basedOn w:val="a0"/>
+    <w:basedOn w:val="DefaultParagraphFont"/>
     <w:uiPriority w:val="22"/>
     <w:qFormat/>
     <w:rsid w:val="00FC646C"/>

</xml_diff>

<commit_message>
Updated w/further lecture notes
</commit_message>
<xml_diff>
--- a/Documents/Testing/TestPlan/test-plan-template.docx
+++ b/Documents/Testing/TestPlan/test-plan-template.docx
@@ -913,11 +913,19 @@
       <w:pPr>
         <w:pStyle w:val="NormalWeb"/>
         <w:numPr>
-          <w:ilvl w:val="0"/>
-          <w:numId w:val="2"/>
-        </w:numPr>
-        <w:shd w:val="clear" w:color="auto" w:fill="FFFFFF"/>
-        <w:spacing w:before="0" w:beforeAutospacing="0" w:after="0" w:afterAutospacing="0"/>
+          <w:ilvl w:val="1"/>
+          <w:numId w:val="2"/>
+        </w:numPr>
+        <w:shd w:val="clear" w:color="auto" w:fill="FFFFFF"/>
+        <w:spacing w:before="0" w:beforeAutospacing="0" w:after="0" w:afterAutospacing="0"/>
+        <w:rPr>
+          <w:rFonts w:asciiTheme="minorHAnsi" w:hAnsiTheme="minorHAnsi" w:cstheme="minorHAnsi"/>
+          <w:color w:val="3A3A3A"/>
+          <w:sz w:val="23"/>
+          <w:szCs w:val="23"/>
+        </w:rPr>
+      </w:pPr>
+      <w:r>
         <w:rPr>
           <w:rFonts w:asciiTheme="minorHAnsi" w:hAnsiTheme="minorHAnsi" w:cstheme="minorHAnsi"/>
           <w:b/>
@@ -926,8 +934,27 @@
           <w:sz w:val="23"/>
           <w:szCs w:val="23"/>
         </w:rPr>
-      </w:pPr>
-      <w:r>
+        <w:t>Minimum requirement:</w:t>
+      </w:r>
+      <w:r>
+        <w:rPr>
+          <w:rFonts w:asciiTheme="minorHAnsi" w:hAnsiTheme="minorHAnsi" w:cstheme="minorHAnsi"/>
+          <w:color w:val="3A3A3A"/>
+          <w:sz w:val="23"/>
+          <w:szCs w:val="23"/>
+        </w:rPr>
+        <w:t xml:space="preserve"> functions on Windows OS</w:t>
+      </w:r>
+    </w:p>
+    <w:p>
+      <w:pPr>
+        <w:pStyle w:val="NormalWeb"/>
+        <w:numPr>
+          <w:ilvl w:val="0"/>
+          <w:numId w:val="2"/>
+        </w:numPr>
+        <w:shd w:val="clear" w:color="auto" w:fill="FFFFFF"/>
+        <w:spacing w:before="0" w:beforeAutospacing="0" w:after="0" w:afterAutospacing="0"/>
         <w:rPr>
           <w:rFonts w:asciiTheme="minorHAnsi" w:hAnsiTheme="minorHAnsi" w:cstheme="minorHAnsi"/>
           <w:b/>
@@ -936,85 +963,6 @@
           <w:sz w:val="23"/>
           <w:szCs w:val="23"/>
         </w:rPr>
-        <w:t>Execution Strategy</w:t>
-      </w:r>
-    </w:p>
-    <w:p>
-      <w:pPr>
-        <w:pStyle w:val="NormalWeb"/>
-        <w:numPr>
-          <w:ilvl w:val="1"/>
-          <w:numId w:val="2"/>
-        </w:numPr>
-        <w:shd w:val="clear" w:color="auto" w:fill="FFFFFF"/>
-        <w:spacing w:before="0" w:beforeAutospacing="0" w:after="0" w:afterAutospacing="0"/>
-        <w:rPr>
-          <w:rFonts w:asciiTheme="minorHAnsi" w:hAnsiTheme="minorHAnsi" w:cstheme="minorHAnsi"/>
-          <w:color w:val="3A3A3A"/>
-          <w:sz w:val="23"/>
-          <w:szCs w:val="23"/>
-        </w:rPr>
-      </w:pPr>
-      <w:r>
-        <w:rPr>
-          <w:rFonts w:asciiTheme="minorHAnsi" w:hAnsiTheme="minorHAnsi" w:cstheme="minorHAnsi"/>
-          <w:color w:val="3A3A3A"/>
-          <w:sz w:val="23"/>
-          <w:szCs w:val="23"/>
-        </w:rPr>
-        <w:t>this is the section where you will describe heavy chests are actually executed. You can describe what the entry and exit criteria for the tests are. For example you might be able to exit a test if it passes 95% of test scripts. In another situation, you might want to pass 100% of the tests. Or perhaps you want to declare but a test is completed if there are no severe or critical defects.</w:t>
-      </w:r>
-    </w:p>
-    <w:p>
-      <w:pPr>
-        <w:pStyle w:val="NormalWeb"/>
-        <w:numPr>
-          <w:ilvl w:val="1"/>
-          <w:numId w:val="2"/>
-        </w:numPr>
-        <w:shd w:val="clear" w:color="auto" w:fill="FFFFFF"/>
-        <w:spacing w:before="0" w:beforeAutospacing="0" w:after="0" w:afterAutospacing="0"/>
-        <w:rPr>
-          <w:rFonts w:asciiTheme="minorHAnsi" w:hAnsiTheme="minorHAnsi" w:cstheme="minorHAnsi"/>
-          <w:color w:val="3A3A3A"/>
-          <w:sz w:val="23"/>
-          <w:szCs w:val="23"/>
-        </w:rPr>
-      </w:pPr>
-      <w:r>
-        <w:rPr>
-          <w:rFonts w:asciiTheme="minorHAnsi" w:hAnsiTheme="minorHAnsi" w:cstheme="minorHAnsi"/>
-          <w:color w:val="3A3A3A"/>
-          <w:sz w:val="23"/>
-          <w:szCs w:val="23"/>
-        </w:rPr>
-        <w:t>You can describe the severity of defects in this section and break them down into</w:t>
-      </w:r>
-      <w:r>
-        <w:rPr>
-          <w:rFonts w:asciiTheme="minorHAnsi" w:hAnsiTheme="minorHAnsi" w:cstheme="minorHAnsi"/>
-          <w:color w:val="3A3A3A"/>
-          <w:sz w:val="23"/>
-          <w:szCs w:val="23"/>
-        </w:rPr>
-        <w:t xml:space="preserve"> severity levels of:</w:t>
-      </w:r>
-    </w:p>
-    <w:p>
-      <w:pPr>
-        <w:pStyle w:val="NormalWeb"/>
-        <w:numPr>
-          <w:ilvl w:val="2"/>
-          <w:numId w:val="2"/>
-        </w:numPr>
-        <w:shd w:val="clear" w:color="auto" w:fill="FFFFFF"/>
-        <w:spacing w:before="0" w:beforeAutospacing="0" w:after="0" w:afterAutospacing="0"/>
-        <w:rPr>
-          <w:rFonts w:asciiTheme="minorHAnsi" w:hAnsiTheme="minorHAnsi" w:cstheme="minorHAnsi"/>
-          <w:color w:val="3A3A3A"/>
-          <w:sz w:val="23"/>
-          <w:szCs w:val="23"/>
-        </w:rPr>
       </w:pPr>
       <w:r>
         <w:rPr>
@@ -1025,16 +973,143 @@
           <w:sz w:val="23"/>
           <w:szCs w:val="23"/>
         </w:rPr>
-        <w:t>critical</w:t>
-      </w:r>
-      <w:r>
-        <w:rPr>
-          <w:rFonts w:asciiTheme="minorHAnsi" w:hAnsiTheme="minorHAnsi" w:cstheme="minorHAnsi"/>
-          <w:color w:val="3A3A3A"/>
-          <w:sz w:val="23"/>
-          <w:szCs w:val="23"/>
-        </w:rPr>
-        <w:t xml:space="preserve"> which cause the system to crash or produce anomalous results,</w:t>
+        <w:t>Execution Strategy</w:t>
+      </w:r>
+    </w:p>
+    <w:p>
+      <w:pPr>
+        <w:pStyle w:val="NormalWeb"/>
+        <w:numPr>
+          <w:ilvl w:val="1"/>
+          <w:numId w:val="2"/>
+        </w:numPr>
+        <w:shd w:val="clear" w:color="auto" w:fill="FFFFFF"/>
+        <w:spacing w:before="0" w:beforeAutospacing="0" w:after="0" w:afterAutospacing="0"/>
+        <w:rPr>
+          <w:rFonts w:asciiTheme="minorHAnsi" w:hAnsiTheme="minorHAnsi" w:cstheme="minorHAnsi"/>
+          <w:color w:val="3A3A3A"/>
+          <w:sz w:val="23"/>
+          <w:szCs w:val="23"/>
+        </w:rPr>
+      </w:pPr>
+      <w:r>
+        <w:rPr>
+          <w:rFonts w:asciiTheme="minorHAnsi" w:hAnsiTheme="minorHAnsi" w:cstheme="minorHAnsi"/>
+          <w:color w:val="3A3A3A"/>
+          <w:sz w:val="23"/>
+          <w:szCs w:val="23"/>
+        </w:rPr>
+        <w:t xml:space="preserve">this is the section where you will describe </w:t>
+      </w:r>
+      <w:r>
+        <w:rPr>
+          <w:rFonts w:asciiTheme="minorHAnsi" w:hAnsiTheme="minorHAnsi" w:cstheme="minorHAnsi"/>
+          <w:color w:val="3A3A3A"/>
+          <w:sz w:val="23"/>
+          <w:szCs w:val="23"/>
+        </w:rPr>
+        <w:t>how tests</w:t>
+      </w:r>
+      <w:r>
+        <w:rPr>
+          <w:rFonts w:asciiTheme="minorHAnsi" w:hAnsiTheme="minorHAnsi" w:cstheme="minorHAnsi"/>
+          <w:color w:val="3A3A3A"/>
+          <w:sz w:val="23"/>
+          <w:szCs w:val="23"/>
+        </w:rPr>
+        <w:t xml:space="preserve"> are </w:t>
+      </w:r>
+      <w:r>
+        <w:rPr>
+          <w:rFonts w:asciiTheme="minorHAnsi" w:hAnsiTheme="minorHAnsi" w:cstheme="minorHAnsi"/>
+          <w:color w:val="3A3A3A"/>
+          <w:sz w:val="23"/>
+          <w:szCs w:val="23"/>
+          <w:highlight w:val="yellow"/>
+        </w:rPr>
+        <w:t>actually executed</w:t>
+      </w:r>
+      <w:r>
+        <w:rPr>
+          <w:rFonts w:asciiTheme="minorHAnsi" w:hAnsiTheme="minorHAnsi" w:cstheme="minorHAnsi"/>
+          <w:color w:val="3A3A3A"/>
+          <w:sz w:val="23"/>
+          <w:szCs w:val="23"/>
+        </w:rPr>
+        <w:t xml:space="preserve">. You can describe what </w:t>
+      </w:r>
+      <w:r>
+        <w:rPr>
+          <w:rFonts w:asciiTheme="minorHAnsi" w:hAnsiTheme="minorHAnsi" w:cstheme="minorHAnsi"/>
+          <w:color w:val="3A3A3A"/>
+          <w:sz w:val="23"/>
+          <w:szCs w:val="23"/>
+          <w:highlight w:val="yellow"/>
+        </w:rPr>
+        <w:t>the entry and exit criteria</w:t>
+      </w:r>
+      <w:r>
+        <w:rPr>
+          <w:rFonts w:asciiTheme="minorHAnsi" w:hAnsiTheme="minorHAnsi" w:cstheme="minorHAnsi"/>
+          <w:color w:val="3A3A3A"/>
+          <w:sz w:val="23"/>
+          <w:szCs w:val="23"/>
+        </w:rPr>
+        <w:t xml:space="preserve"> for the tests are. For example you might be able to exit a test if it passes 95% of test scripts. In another situation, you might want to pass 100% of the tests. Or perhaps you want to declare but a test is completed if there are no severe or critical defects.</w:t>
+      </w:r>
+    </w:p>
+    <w:p>
+      <w:pPr>
+        <w:pStyle w:val="NormalWeb"/>
+        <w:numPr>
+          <w:ilvl w:val="1"/>
+          <w:numId w:val="2"/>
+        </w:numPr>
+        <w:shd w:val="clear" w:color="auto" w:fill="FFFFFF"/>
+        <w:spacing w:before="0" w:beforeAutospacing="0" w:after="0" w:afterAutospacing="0"/>
+        <w:rPr>
+          <w:rFonts w:asciiTheme="minorHAnsi" w:hAnsiTheme="minorHAnsi" w:cstheme="minorHAnsi"/>
+          <w:color w:val="3A3A3A"/>
+          <w:sz w:val="23"/>
+          <w:szCs w:val="23"/>
+        </w:rPr>
+      </w:pPr>
+      <w:r>
+        <w:rPr>
+          <w:rFonts w:asciiTheme="minorHAnsi" w:hAnsiTheme="minorHAnsi" w:cstheme="minorHAnsi"/>
+          <w:color w:val="3A3A3A"/>
+          <w:sz w:val="23"/>
+          <w:szCs w:val="23"/>
+        </w:rPr>
+        <w:t xml:space="preserve">You can describe the </w:t>
+      </w:r>
+      <w:r>
+        <w:rPr>
+          <w:rFonts w:asciiTheme="minorHAnsi" w:hAnsiTheme="minorHAnsi" w:cstheme="minorHAnsi"/>
+          <w:color w:val="3A3A3A"/>
+          <w:sz w:val="23"/>
+          <w:szCs w:val="23"/>
+          <w:highlight w:val="yellow"/>
+        </w:rPr>
+        <w:t>severity of defects</w:t>
+      </w:r>
+      <w:r>
+        <w:rPr>
+          <w:rFonts w:asciiTheme="minorHAnsi" w:hAnsiTheme="minorHAnsi" w:cstheme="minorHAnsi"/>
+          <w:color w:val="3A3A3A"/>
+          <w:sz w:val="23"/>
+          <w:szCs w:val="23"/>
+        </w:rPr>
+        <w:t xml:space="preserve"> in this section and break them down into</w:t>
+      </w:r>
+      <w:r>
+        <w:rPr>
+          <w:rFonts w:asciiTheme="minorHAnsi" w:hAnsiTheme="minorHAnsi" w:cstheme="minorHAnsi"/>
+          <w:color w:val="3A3A3A"/>
+          <w:sz w:val="23"/>
+          <w:szCs w:val="23"/>
+        </w:rPr>
+        <w:t xml:space="preserve"> severity levels of:</w:t>
       </w:r>
     </w:p>
     <w:p>
@@ -1062,8 +1137,34 @@
           <w:sz w:val="23"/>
           <w:szCs w:val="23"/>
         </w:rPr>
-        <w:t>h</w:t>
-      </w:r>
+        <w:t>critical</w:t>
+      </w:r>
+      <w:r>
+        <w:rPr>
+          <w:rFonts w:asciiTheme="minorHAnsi" w:hAnsiTheme="minorHAnsi" w:cstheme="minorHAnsi"/>
+          <w:color w:val="3A3A3A"/>
+          <w:sz w:val="23"/>
+          <w:szCs w:val="23"/>
+        </w:rPr>
+        <w:t xml:space="preserve"> which cause the system to crash or produce anomalous results,</w:t>
+      </w:r>
+    </w:p>
+    <w:p>
+      <w:pPr>
+        <w:pStyle w:val="NormalWeb"/>
+        <w:numPr>
+          <w:ilvl w:val="2"/>
+          <w:numId w:val="2"/>
+        </w:numPr>
+        <w:shd w:val="clear" w:color="auto" w:fill="FFFFFF"/>
+        <w:spacing w:before="0" w:beforeAutospacing="0" w:after="0" w:afterAutospacing="0"/>
+        <w:rPr>
+          <w:rFonts w:asciiTheme="minorHAnsi" w:hAnsiTheme="minorHAnsi" w:cstheme="minorHAnsi"/>
+          <w:color w:val="3A3A3A"/>
+          <w:sz w:val="23"/>
+          <w:szCs w:val="23"/>
+        </w:rPr>
+      </w:pPr>
       <w:r>
         <w:rPr>
           <w:rFonts w:asciiTheme="minorHAnsi" w:hAnsiTheme="minorHAnsi" w:cstheme="minorHAnsi"/>
@@ -1073,7 +1174,7 @@
           <w:sz w:val="23"/>
           <w:szCs w:val="23"/>
         </w:rPr>
-        <w:t>i</w:t>
+        <w:t>h</w:t>
       </w:r>
       <w:r>
         <w:rPr>
@@ -1084,34 +1185,8 @@
           <w:sz w:val="23"/>
           <w:szCs w:val="23"/>
         </w:rPr>
-        <w:t>gh</w:t>
-      </w:r>
-      <w:r>
-        <w:rPr>
-          <w:rFonts w:asciiTheme="minorHAnsi" w:hAnsiTheme="minorHAnsi" w:cstheme="minorHAnsi"/>
-          <w:color w:val="3A3A3A"/>
-          <w:sz w:val="23"/>
-          <w:szCs w:val="23"/>
-        </w:rPr>
-        <w:t xml:space="preserve"> which causes lack of program functionality and might have a work around,</w:t>
-      </w:r>
-    </w:p>
-    <w:p>
-      <w:pPr>
-        <w:pStyle w:val="NormalWeb"/>
-        <w:numPr>
-          <w:ilvl w:val="2"/>
-          <w:numId w:val="2"/>
-        </w:numPr>
-        <w:shd w:val="clear" w:color="auto" w:fill="FFFFFF"/>
-        <w:spacing w:before="0" w:beforeAutospacing="0" w:after="0" w:afterAutospacing="0"/>
-        <w:rPr>
-          <w:rFonts w:asciiTheme="minorHAnsi" w:hAnsiTheme="minorHAnsi" w:cstheme="minorHAnsi"/>
-          <w:color w:val="3A3A3A"/>
-          <w:sz w:val="23"/>
-          <w:szCs w:val="23"/>
-        </w:rPr>
-      </w:pPr>
+        <w:t>i</w:t>
+      </w:r>
       <w:r>
         <w:rPr>
           <w:rFonts w:asciiTheme="minorHAnsi" w:hAnsiTheme="minorHAnsi" w:cstheme="minorHAnsi"/>
@@ -1121,8 +1196,34 @@
           <w:sz w:val="23"/>
           <w:szCs w:val="23"/>
         </w:rPr>
-        <w:t>m</w:t>
-      </w:r>
+        <w:t>gh</w:t>
+      </w:r>
+      <w:r>
+        <w:rPr>
+          <w:rFonts w:asciiTheme="minorHAnsi" w:hAnsiTheme="minorHAnsi" w:cstheme="minorHAnsi"/>
+          <w:color w:val="3A3A3A"/>
+          <w:sz w:val="23"/>
+          <w:szCs w:val="23"/>
+        </w:rPr>
+        <w:t xml:space="preserve"> which causes lack of program functionality and might have a work around,</w:t>
+      </w:r>
+    </w:p>
+    <w:p>
+      <w:pPr>
+        <w:pStyle w:val="NormalWeb"/>
+        <w:numPr>
+          <w:ilvl w:val="2"/>
+          <w:numId w:val="2"/>
+        </w:numPr>
+        <w:shd w:val="clear" w:color="auto" w:fill="FFFFFF"/>
+        <w:spacing w:before="0" w:beforeAutospacing="0" w:after="0" w:afterAutospacing="0"/>
+        <w:rPr>
+          <w:rFonts w:asciiTheme="minorHAnsi" w:hAnsiTheme="minorHAnsi" w:cstheme="minorHAnsi"/>
+          <w:color w:val="3A3A3A"/>
+          <w:sz w:val="23"/>
+          <w:szCs w:val="23"/>
+        </w:rPr>
+      </w:pPr>
       <w:r>
         <w:rPr>
           <w:rFonts w:asciiTheme="minorHAnsi" w:hAnsiTheme="minorHAnsi" w:cstheme="minorHAnsi"/>
@@ -1132,34 +1233,8 @@
           <w:sz w:val="23"/>
           <w:szCs w:val="23"/>
         </w:rPr>
-        <w:t>edium</w:t>
-      </w:r>
-      <w:r>
-        <w:rPr>
-          <w:rFonts w:asciiTheme="minorHAnsi" w:hAnsiTheme="minorHAnsi" w:cstheme="minorHAnsi"/>
-          <w:color w:val="3A3A3A"/>
-          <w:sz w:val="23"/>
-          <w:szCs w:val="23"/>
-        </w:rPr>
-        <w:t xml:space="preserve"> which is a bug which D crates degrades the quality of a system but often has a work around to give the desired functionality </w:t>
-      </w:r>
-    </w:p>
-    <w:p>
-      <w:pPr>
-        <w:pStyle w:val="NormalWeb"/>
-        <w:numPr>
-          <w:ilvl w:val="2"/>
-          <w:numId w:val="2"/>
-        </w:numPr>
-        <w:shd w:val="clear" w:color="auto" w:fill="FFFFFF"/>
-        <w:spacing w:before="0" w:beforeAutospacing="0" w:after="0" w:afterAutospacing="0"/>
-        <w:rPr>
-          <w:rFonts w:asciiTheme="minorHAnsi" w:hAnsiTheme="minorHAnsi" w:cstheme="minorHAnsi"/>
-          <w:color w:val="3A3A3A"/>
-          <w:sz w:val="23"/>
-          <w:szCs w:val="23"/>
-        </w:rPr>
-      </w:pPr>
+        <w:t>m</w:t>
+      </w:r>
       <w:r>
         <w:rPr>
           <w:rFonts w:asciiTheme="minorHAnsi" w:hAnsiTheme="minorHAnsi" w:cstheme="minorHAnsi"/>
@@ -1169,16 +1244,16 @@
           <w:sz w:val="23"/>
           <w:szCs w:val="23"/>
         </w:rPr>
-        <w:t>Low</w:t>
-      </w:r>
-      <w:r>
-        <w:rPr>
-          <w:rFonts w:asciiTheme="minorHAnsi" w:hAnsiTheme="minorHAnsi" w:cstheme="minorHAnsi"/>
-          <w:color w:val="3A3A3A"/>
-          <w:sz w:val="23"/>
-          <w:szCs w:val="23"/>
-        </w:rPr>
-        <w:t xml:space="preserve"> which might be an unclear error message or some other minor error that has minimum impact on functionality</w:t>
+        <w:t>edium</w:t>
+      </w:r>
+      <w:r>
+        <w:rPr>
+          <w:rFonts w:asciiTheme="minorHAnsi" w:hAnsiTheme="minorHAnsi" w:cstheme="minorHAnsi"/>
+          <w:color w:val="3A3A3A"/>
+          <w:sz w:val="23"/>
+          <w:szCs w:val="23"/>
+        </w:rPr>
+        <w:t xml:space="preserve"> which is a bug which D crates degrades the quality of a system but often has a work around to give the desired functionality </w:t>
       </w:r>
     </w:p>
     <w:p>
@@ -1206,23 +1281,23 @@
           <w:sz w:val="23"/>
           <w:szCs w:val="23"/>
         </w:rPr>
-        <w:t>Cosmetic</w:t>
-      </w:r>
-      <w:r>
-        <w:rPr>
-          <w:rFonts w:asciiTheme="minorHAnsi" w:hAnsiTheme="minorHAnsi" w:cstheme="minorHAnsi"/>
-          <w:color w:val="3A3A3A"/>
-          <w:sz w:val="23"/>
-          <w:szCs w:val="23"/>
-        </w:rPr>
-        <w:t xml:space="preserve"> which is something that makes the user interface less than optimal but still perfectly functional.</w:t>
-      </w:r>
-    </w:p>
-    <w:p>
-      <w:pPr>
-        <w:pStyle w:val="NormalWeb"/>
-        <w:numPr>
-          <w:ilvl w:val="1"/>
+        <w:t>Low</w:t>
+      </w:r>
+      <w:r>
+        <w:rPr>
+          <w:rFonts w:asciiTheme="minorHAnsi" w:hAnsiTheme="minorHAnsi" w:cstheme="minorHAnsi"/>
+          <w:color w:val="3A3A3A"/>
+          <w:sz w:val="23"/>
+          <w:szCs w:val="23"/>
+        </w:rPr>
+        <w:t xml:space="preserve"> which might be an unclear error message or some other minor error that has minimum impact on functionality</w:t>
+      </w:r>
+    </w:p>
+    <w:p>
+      <w:pPr>
+        <w:pStyle w:val="NormalWeb"/>
+        <w:numPr>
+          <w:ilvl w:val="2"/>
           <w:numId w:val="2"/>
         </w:numPr>
         <w:shd w:val="clear" w:color="auto" w:fill="FFFFFF"/>
@@ -1243,8 +1318,56 @@
           <w:sz w:val="23"/>
           <w:szCs w:val="23"/>
         </w:rPr>
+        <w:t>Cosmetic</w:t>
+      </w:r>
+      <w:r>
+        <w:rPr>
+          <w:rFonts w:asciiTheme="minorHAnsi" w:hAnsiTheme="minorHAnsi" w:cstheme="minorHAnsi"/>
+          <w:color w:val="3A3A3A"/>
+          <w:sz w:val="23"/>
+          <w:szCs w:val="23"/>
+        </w:rPr>
+        <w:t xml:space="preserve"> which is something that makes the user interface less than optimal but still perfectly functional.</w:t>
+      </w:r>
+    </w:p>
+    <w:p>
+      <w:pPr>
+        <w:pStyle w:val="NormalWeb"/>
+        <w:numPr>
+          <w:ilvl w:val="1"/>
+          <w:numId w:val="2"/>
+        </w:numPr>
+        <w:shd w:val="clear" w:color="auto" w:fill="FFFFFF"/>
+        <w:spacing w:before="0" w:beforeAutospacing="0" w:after="0" w:afterAutospacing="0"/>
+        <w:rPr>
+          <w:rFonts w:asciiTheme="minorHAnsi" w:hAnsiTheme="minorHAnsi" w:cstheme="minorHAnsi"/>
+          <w:color w:val="3A3A3A"/>
+          <w:sz w:val="23"/>
+          <w:szCs w:val="23"/>
+        </w:rPr>
+      </w:pPr>
+      <w:r>
+        <w:rPr>
+          <w:rFonts w:asciiTheme="minorHAnsi" w:hAnsiTheme="minorHAnsi" w:cstheme="minorHAnsi"/>
+          <w:b/>
+          <w:bCs/>
+          <w:color w:val="3A3A3A"/>
+          <w:sz w:val="23"/>
+          <w:szCs w:val="23"/>
+        </w:rPr>
         <w:t>Test Reporting</w:t>
       </w:r>
+      <w:r>
+        <w:rPr>
+          <w:rFonts w:asciiTheme="minorHAnsi" w:hAnsiTheme="minorHAnsi" w:cstheme="minorHAnsi"/>
+          <w:b/>
+          <w:bCs/>
+          <w:color w:val="3A3A3A"/>
+          <w:sz w:val="23"/>
+          <w:szCs w:val="23"/>
+        </w:rPr>
+        <w:t>: automated or manual, or combination of both?</w:t>
+      </w:r>
     </w:p>
     <w:p>
       <w:pPr>
@@ -1269,7 +1392,36 @@
           <w:sz w:val="23"/>
           <w:szCs w:val="23"/>
         </w:rPr>
-        <w:t>This action will describe what sort of reports should be produced as a result of testing, how often these reports should be produced, and to whom the reports should be sent. It should give some indication of the contents of the reports and under what conditions the reports are generated. You might say that a manager receives a daily report of the number of tests conducted, passed, and failed with a brief description of the areas being tested and the areas which are failing.</w:t>
+        <w:t xml:space="preserve">This action will describe </w:t>
+      </w:r>
+      <w:r>
+        <w:rPr>
+          <w:rFonts w:asciiTheme="minorHAnsi" w:hAnsiTheme="minorHAnsi" w:cstheme="minorHAnsi"/>
+          <w:color w:val="3A3A3A"/>
+          <w:sz w:val="23"/>
+          <w:szCs w:val="23"/>
+          <w:highlight w:val="yellow"/>
+        </w:rPr>
+        <w:t>what sort of reports should be produced as a result of testing</w:t>
+      </w:r>
+      <w:r>
+        <w:rPr>
+          <w:rFonts w:asciiTheme="minorHAnsi" w:hAnsiTheme="minorHAnsi" w:cstheme="minorHAnsi"/>
+          <w:color w:val="3A3A3A"/>
+          <w:sz w:val="23"/>
+          <w:szCs w:val="23"/>
+        </w:rPr>
+        <w:t xml:space="preserve">, how often these reports should be produced, and to whom the reports should be sent. It should give some indication of the contents of the reports and under what conditions the reports are generated. You might say that a manager receives a daily report of the number of tests conducted, </w:t>
+      </w:r>
+      <w:r>
+        <w:rPr>
+          <w:rFonts w:asciiTheme="minorHAnsi" w:hAnsiTheme="minorHAnsi" w:cstheme="minorHAnsi"/>
+          <w:color w:val="3A3A3A"/>
+          <w:sz w:val="23"/>
+          <w:szCs w:val="23"/>
+        </w:rPr>
+        <w:lastRenderedPageBreak/>
+        <w:t>passed, and failed with a brief description of the areas being tested and the areas which are failing.</w:t>
       </w:r>
     </w:p>
     <w:p>
@@ -1295,7 +1447,6 @@
           <w:sz w:val="23"/>
           <w:szCs w:val="23"/>
         </w:rPr>
-        <w:lastRenderedPageBreak/>
         <w:t xml:space="preserve">This </w:t>
       </w:r>
       <w:r>
@@ -1409,6 +1560,17 @@
         </w:rPr>
         <w:t>Test Schedule</w:t>
       </w:r>
+      <w:r>
+        <w:rPr>
+          <w:rStyle w:val="Strong"/>
+          <w:rFonts w:asciiTheme="minorHAnsi" w:hAnsiTheme="minorHAnsi" w:cstheme="minorHAnsi"/>
+          <w:color w:val="3A3A3A"/>
+          <w:sz w:val="23"/>
+          <w:szCs w:val="23"/>
+          <w:bdr w:val="none" w:sz="0" w:space="0" w:color="auto" w:frame="1"/>
+        </w:rPr>
+        <w:t>: put down a timeline for testing (ex. By which milestone, which tests should be done?)</w:t>
+      </w:r>
     </w:p>
     <w:p>
       <w:pPr>
@@ -1931,6 +2093,28 @@
           <w:szCs w:val="23"/>
         </w:rPr>
       </w:pPr>
+    </w:p>
+    <w:p>
+      <w:pPr>
+        <w:pStyle w:val="NormalWeb"/>
+        <w:shd w:val="clear" w:color="auto" w:fill="FFFFFF"/>
+        <w:spacing w:before="0" w:beforeAutospacing="0" w:after="0" w:afterAutospacing="0"/>
+        <w:rPr>
+          <w:rFonts w:ascii="Work Sans" w:hAnsi="Work Sans"/>
+          <w:color w:val="3A3A3A"/>
+          <w:sz w:val="23"/>
+          <w:szCs w:val="23"/>
+        </w:rPr>
+      </w:pPr>
+      <w:r>
+        <w:rPr>
+          <w:rFonts w:ascii="Work Sans" w:hAnsi="Work Sans"/>
+          <w:color w:val="3A3A3A"/>
+          <w:sz w:val="23"/>
+          <w:szCs w:val="23"/>
+        </w:rPr>
+        <w:t>**don’t have to fill out every single thing here – just pick a few that make sense and decide on them as a team</w:t>
+      </w:r>
     </w:p>
     <w:p/>
     <w:sectPr>

</xml_diff>